<commit_message>
refactored js and file structure
</commit_message>
<xml_diff>
--- a/fruit data.docx
+++ b/fruit data.docx
@@ -3175,13 +3175,7 @@
               <w:jc w:val="center"/>
             </w:pPr>
             <w:r>
-              <w:t>Sweet red cherries: deep colored, plump, if the s</w:t>
-            </w:r>
-            <w:r>
-              <w:t>tem is intact it’s bright green</w:t>
-            </w:r>
-            <w:r>
-              <w:t xml:space="preserve">. </w:t>
+              <w:t xml:space="preserve">Sweet red cherries: deep colored, plump, if the stem is intact it’s bright green. </w:t>
             </w:r>
           </w:p>
           <w:p>
@@ -3474,8 +3468,6 @@
             <w:pPr>
               <w:jc w:val="center"/>
             </w:pPr>
-            <w:bookmarkStart w:id="0" w:name="_GoBack"/>
-            <w:bookmarkEnd w:id="0"/>
             <w:r>
               <w:lastRenderedPageBreak/>
               <w:t>Continues ripening after picked:</w:t>
@@ -3493,6 +3485,7 @@
               <w:jc w:val="center"/>
             </w:pPr>
             <w:r>
+              <w:lastRenderedPageBreak/>
               <w:t>Honeydew</w:t>
             </w:r>
           </w:p>
@@ -4084,10 +4077,7 @@
       </w:pPr>
       <w:r>
         <w:lastRenderedPageBreak/>
-        <w:t>Apricots</w:t>
-      </w:r>
-      <w:r>
-        <w:t xml:space="preserve"> –</w:t>
+        <w:t>Apricots –</w:t>
       </w:r>
       <w:r>
         <w:t xml:space="preserve"> </w:t>
@@ -4249,19 +4239,13 @@
         <w:ind w:left="720"/>
       </w:pPr>
       <w:r>
-        <w:t xml:space="preserve">Sweet red cherries: </w:t>
-      </w:r>
-      <w:r>
-        <w:t>deep colored, plum</w:t>
+        <w:t>Sweet red cherries: deep colored, plum</w:t>
       </w:r>
       <w:r>
         <w:t xml:space="preserve">p, and if the stem is intact it’s </w:t>
       </w:r>
       <w:r>
-        <w:t>bright green</w:t>
-      </w:r>
-      <w:r>
-        <w:t>; however, a lack of stem doesn't necessary mean the cherries are low quality. Wrinkling along the shoulders near the stem means the cherries have sat at room temperature; they may still be sweet, but are probably not at peak freshness.</w:t>
+        <w:t>bright green; however, a lack of stem doesn't necessary mean the cherries are low quality. Wrinkling along the shoulders near the stem means the cherries have sat at room temperature; they may still be sweet, but are probably not at peak freshness.</w:t>
       </w:r>
     </w:p>
     <w:p>
@@ -4865,98 +4849,8 @@
         </w:rPr>
         <w:t>More plentiful, less expensive, better tasting.</w:t>
       </w:r>
-    </w:p>
-    <w:p>
-      <w:pPr>
-        <w:rPr>
-          <w:b/>
-        </w:rPr>
-      </w:pPr>
-    </w:p>
-    <w:p>
-      <w:pPr>
-        <w:rPr>
-          <w:b/>
-        </w:rPr>
-      </w:pPr>
-      <w:r>
-        <w:rPr>
-          <w:b/>
-        </w:rPr>
-        <w:t>BBY01-793493037027</w:t>
-      </w:r>
-    </w:p>
-    <w:p>
-      <w:pPr>
-        <w:rPr>
-          <w:b/>
-        </w:rPr>
-      </w:pPr>
-    </w:p>
-    <w:p>
-      <w:pPr>
-        <w:rPr>
-          <w:b/>
-        </w:rPr>
-      </w:pPr>
-      <w:r>
-        <w:rPr>
-          <w:b/>
-        </w:rPr>
-        <w:t>The gold standard</w:t>
-      </w:r>
-      <w:r>
-        <w:rPr>
-          <w:b/>
-        </w:rPr>
-        <w:t xml:space="preserve">: </w:t>
-      </w:r>
-    </w:p>
-    <w:p>
-      <w:pPr>
-        <w:rPr>
-          <w:b/>
-        </w:rPr>
-      </w:pPr>
-      <w:r>
-        <w:rPr>
-          <w:b/>
-        </w:rPr>
-        <w:t>Pro tips</w:t>
-      </w:r>
-      <w:r>
-        <w:rPr>
-          <w:b/>
-        </w:rPr>
-        <w:t>:</w:t>
-      </w:r>
-    </w:p>
-    <w:p>
-      <w:pPr>
-        <w:rPr>
-          <w:b/>
-        </w:rPr>
-      </w:pPr>
-      <w:r>
-        <w:rPr>
-          <w:b/>
-        </w:rPr>
-        <w:t xml:space="preserve">Continues ripening after picked: </w:t>
-      </w:r>
-      <w:proofErr w:type="gramStart"/>
-      <w:r>
-        <w:rPr>
-          <w:b/>
-        </w:rPr>
-        <w:t>YES</w:t>
-      </w:r>
-      <w:proofErr w:type="gramEnd"/>
-      <w:r>
-        <w:rPr>
-          <w:b/>
-        </w:rPr>
-        <w:t xml:space="preserve"> or NO.</w:t>
-      </w:r>
+      <w:bookmarkStart w:id="0" w:name="_GoBack"/>
+      <w:bookmarkEnd w:id="0"/>
     </w:p>
     <w:sectPr>
       <w:pgSz w:w="15840" w:h="12240" w:orient="landscape"/>
@@ -5366,6 +5260,7 @@
   <w:style w:type="character" w:default="1" w:styleId="DefaultParagraphFont">
     <w:name w:val="Default Paragraph Font"/>
     <w:uiPriority w:val="1"/>
+    <w:semiHidden/>
     <w:unhideWhenUsed/>
   </w:style>
   <w:style w:type="table" w:default="1" w:styleId="TableNormal">

</xml_diff>